<commit_message>
Added Summa Cum Laude
</commit_message>
<xml_diff>
--- a/Software Develoment Resume.docx
+++ b/Software Develoment Resume.docx
@@ -407,7 +407,6 @@
         </w:numPr>
         <w:spacing w:after="0" w:line="240" w:lineRule="auto"/>
       </w:pPr>
-      <w:bookmarkStart w:id="0" w:name="_GoBack"/>
       <w:r>
         <w:t>Created a web application enabling data scientists to create ephemeral development environments utilizing cloud resources</w:t>
       </w:r>
@@ -438,7 +437,6 @@
         <w:t>Proved feasibility of project work using Angular 6 and mono-repository patterns</w:t>
       </w:r>
     </w:p>
-    <w:bookmarkEnd w:id="0"/>
     <w:p>
       <w:pPr>
         <w:pStyle w:val="ListParagraph"/>
@@ -757,7 +755,15 @@
         <w:t xml:space="preserve">Honors: </w:t>
       </w:r>
       <w:r>
-        <w:t>Presidential Scholarship Recipient, Engineering Leadership Scholarship Recipient, Lions International Scholarship, Glory of Missouri Award, President’s List (4), Dean’s List (5)</w:t>
+        <w:t xml:space="preserve">Summa Cum Laude, </w:t>
+      </w:r>
+      <w:r>
+        <w:t>Presidential Scholarship Recipient, Engineering Leadership Scholarship Recipient, Lions International Scholars</w:t>
+      </w:r>
+      <w:bookmarkStart w:id="0" w:name="_GoBack"/>
+      <w:bookmarkEnd w:id="0"/>
+      <w:r>
+        <w:t>hip, Glory of Missouri Award, President’s List (4), Dean’s List (5)</w:t>
       </w:r>
     </w:p>
     <w:sectPr>

</xml_diff>